<commit_message>
edit cleaner.py, 1041567.docx, prettified news_feeds.washingtonpost.com.html
</commit_message>
<xml_diff>
--- a/Report/1041567.docx
+++ b/Report/1041567.docx
@@ -253,6 +253,7 @@
                               <w:dataBinding w:prefixMappings="xmlns:ns0='http://purl.org/dc/elements/1.1/' xmlns:ns1='http://schemas.openxmlformats.org/package/2006/metadata/core-properties' " w:xpath="/ns1:coreProperties[1]/ns0:title[1]" w:storeItemID="{6C3C8BC8-F283-45AE-878A-BAB7291924A1}"/>
                               <w:text/>
                             </w:sdtPr>
+                            <w:sdtEndPr/>
                             <w:sdtContent>
                               <w:r>
                                 <w:rPr>
@@ -279,6 +280,7 @@
                             <w:dataBinding w:prefixMappings="xmlns:ns0='http://purl.org/dc/elements/1.1/' xmlns:ns1='http://schemas.openxmlformats.org/package/2006/metadata/core-properties' " w:xpath="/ns1:coreProperties[1]/ns0:subject[1]" w:storeItemID="{6C3C8BC8-F283-45AE-878A-BAB7291924A1}"/>
                             <w:text/>
                           </w:sdtPr>
+                          <w:sdtEndPr/>
                           <w:sdtContent>
                             <w:p>
                               <w:pPr>
@@ -317,6 +319,7 @@
                             <w:dataBinding w:prefixMappings="xmlns:ns0='http://purl.org/dc/elements/1.1/' xmlns:ns1='http://schemas.openxmlformats.org/package/2006/metadata/core-properties' " w:xpath="/ns1:coreProperties[1]/ns0:creator[1]" w:storeItemID="{6C3C8BC8-F283-45AE-878A-BAB7291924A1}"/>
                             <w:text/>
                           </w:sdtPr>
+                          <w:sdtEndPr/>
                           <w:sdtContent>
                             <w:p>
                               <w:pPr>
@@ -508,6 +511,7 @@
                               <w:calendar w:val="gregorian"/>
                             </w:date>
                           </w:sdtPr>
+                          <w:sdtEndPr/>
                           <w:sdtContent>
                             <w:p>
                               <w:pPr>
@@ -595,7 +599,7 @@
           <w:r>
             <w:fldChar w:fldCharType="separate"/>
           </w:r>
-          <w:hyperlink w:anchor="_Toc81307285" w:history="1">
+          <w:hyperlink w:anchor="_Toc81479601" w:history="1">
             <w:r>
               <w:rPr>
                 <w:rStyle w:val="-"/>
@@ -622,7 +626,7 @@
                 <w:noProof/>
                 <w:webHidden/>
               </w:rPr>
-              <w:instrText xml:space="preserve"> PAGEREF _Toc81307285 \h </w:instrText>
+              <w:instrText xml:space="preserve"> PAGEREF _Toc81479601 \h </w:instrText>
             </w:r>
             <w:r>
               <w:rPr>
@@ -660,16 +664,158 @@
               <w:tab w:val="right" w:leader="dot" w:pos="8296"/>
             </w:tabs>
             <w:rPr>
+              <w:rFonts w:eastAsiaTheme="minorEastAsia"/>
+              <w:noProof/>
+              <w:lang w:eastAsia="el-GR"/>
+            </w:rPr>
+          </w:pPr>
+          <w:hyperlink w:anchor="_Toc81479602" w:history="1">
+            <w:r>
+              <w:rPr>
+                <w:rStyle w:val="-"/>
+                <w:noProof/>
+              </w:rPr>
+              <w:t>Προσκομιστής Ιστοσελίδων</w:t>
+            </w:r>
+            <w:r>
+              <w:rPr>
+                <w:noProof/>
+                <w:webHidden/>
+              </w:rPr>
+              <w:tab/>
+            </w:r>
+            <w:r>
+              <w:rPr>
+                <w:noProof/>
+                <w:webHidden/>
+              </w:rPr>
+              <w:fldChar w:fldCharType="begin"/>
+            </w:r>
+            <w:r>
+              <w:rPr>
+                <w:noProof/>
+                <w:webHidden/>
+              </w:rPr>
+              <w:instrText xml:space="preserve"> PAGEREF _Toc81479602 \h </w:instrText>
+            </w:r>
+            <w:r>
+              <w:rPr>
+                <w:noProof/>
+                <w:webHidden/>
+              </w:rPr>
+            </w:r>
+            <w:r>
+              <w:rPr>
+                <w:noProof/>
+                <w:webHidden/>
+              </w:rPr>
+              <w:fldChar w:fldCharType="separate"/>
+            </w:r>
+            <w:r>
+              <w:rPr>
+                <w:noProof/>
+                <w:webHidden/>
+              </w:rPr>
+              <w:t>2</w:t>
+            </w:r>
+            <w:r>
+              <w:rPr>
+                <w:noProof/>
+                <w:webHidden/>
+              </w:rPr>
+              <w:fldChar w:fldCharType="end"/>
+            </w:r>
+          </w:hyperlink>
+        </w:p>
+        <w:p>
+          <w:pPr>
+            <w:pStyle w:val="20"/>
+            <w:tabs>
+              <w:tab w:val="right" w:leader="dot" w:pos="8296"/>
+            </w:tabs>
+            <w:rPr>
+              <w:rFonts w:eastAsiaTheme="minorEastAsia"/>
+              <w:noProof/>
+              <w:lang w:eastAsia="el-GR"/>
+            </w:rPr>
+          </w:pPr>
+          <w:hyperlink w:anchor="_Toc81479603" w:history="1">
+            <w:r>
+              <w:rPr>
+                <w:rStyle w:val="-"/>
+                <w:noProof/>
+              </w:rPr>
+              <w:t>Προεπεξεργασία Δεδομένων</w:t>
+            </w:r>
+            <w:r>
+              <w:rPr>
+                <w:noProof/>
+                <w:webHidden/>
+              </w:rPr>
+              <w:tab/>
+            </w:r>
+            <w:r>
+              <w:rPr>
+                <w:noProof/>
+                <w:webHidden/>
+              </w:rPr>
+              <w:fldChar w:fldCharType="begin"/>
+            </w:r>
+            <w:r>
+              <w:rPr>
+                <w:noProof/>
+                <w:webHidden/>
+              </w:rPr>
+              <w:instrText xml:space="preserve"> PAGEREF _Toc81479603 \h </w:instrText>
+            </w:r>
+            <w:r>
+              <w:rPr>
+                <w:noProof/>
+                <w:webHidden/>
+              </w:rPr>
+            </w:r>
+            <w:r>
+              <w:rPr>
+                <w:noProof/>
+                <w:webHidden/>
+              </w:rPr>
+              <w:fldChar w:fldCharType="separate"/>
+            </w:r>
+            <w:r>
+              <w:rPr>
+                <w:noProof/>
+                <w:webHidden/>
+              </w:rPr>
+              <w:t>2</w:t>
+            </w:r>
+            <w:r>
+              <w:rPr>
+                <w:noProof/>
+                <w:webHidden/>
+              </w:rPr>
+              <w:fldChar w:fldCharType="end"/>
+            </w:r>
+          </w:hyperlink>
+        </w:p>
+        <w:p>
+          <w:pPr>
+            <w:pStyle w:val="30"/>
+            <w:tabs>
+              <w:tab w:val="right" w:leader="dot" w:pos="8296"/>
+            </w:tabs>
+            <w:rPr>
               <w:noProof/>
             </w:rPr>
           </w:pPr>
-          <w:hyperlink w:anchor="_Toc81307286" w:history="1">
+          <w:hyperlink w:anchor="_Toc81479604" w:history="1">
             <w:r>
               <w:rPr>
                 <w:rStyle w:val="-"/>
-                <w:noProof/>
-              </w:rPr>
-              <w:t>Προσκομιστής Ιστοσελίδων</w:t>
+                <w:b/>
+                <w:noProof/>
+                <w:lang w:val="en-US"/>
+              </w:rPr>
+              <w:t>Politico</w:t>
             </w:r>
             <w:r>
               <w:rPr>
@@ -690,7 +836,7 @@
                 <w:noProof/>
                 <w:webHidden/>
               </w:rPr>
-              <w:instrText xml:space="preserve"> PAGEREF _Toc81307286 \h </w:instrText>
+              <w:instrText xml:space="preserve"> PAGEREF _Toc81479604 \h </w:instrText>
             </w:r>
             <w:r>
               <w:rPr>
@@ -711,6 +857,76 @@
                 <w:webHidden/>
               </w:rPr>
               <w:t>2</w:t>
+            </w:r>
+            <w:r>
+              <w:rPr>
+                <w:noProof/>
+                <w:webHidden/>
+              </w:rPr>
+              <w:fldChar w:fldCharType="end"/>
+            </w:r>
+          </w:hyperlink>
+        </w:p>
+        <w:p>
+          <w:pPr>
+            <w:pStyle w:val="30"/>
+            <w:tabs>
+              <w:tab w:val="right" w:leader="dot" w:pos="8296"/>
+            </w:tabs>
+            <w:rPr>
+              <w:noProof/>
+            </w:rPr>
+          </w:pPr>
+          <w:hyperlink w:anchor="_Toc81479605" w:history="1">
+            <w:r>
+              <w:rPr>
+                <w:rStyle w:val="-"/>
+                <w:b/>
+                <w:noProof/>
+                <w:lang w:val="en-US"/>
+              </w:rPr>
+              <w:t>Euronews</w:t>
+            </w:r>
+            <w:r>
+              <w:rPr>
+                <w:noProof/>
+                <w:webHidden/>
+              </w:rPr>
+              <w:tab/>
+            </w:r>
+            <w:r>
+              <w:rPr>
+                <w:noProof/>
+                <w:webHidden/>
+              </w:rPr>
+              <w:fldChar w:fldCharType="begin"/>
+            </w:r>
+            <w:r>
+              <w:rPr>
+                <w:noProof/>
+                <w:webHidden/>
+              </w:rPr>
+              <w:instrText xml:space="preserve"> PAGEREF _Toc81479605 \h </w:instrText>
+            </w:r>
+            <w:r>
+              <w:rPr>
+                <w:noProof/>
+                <w:webHidden/>
+              </w:rPr>
+            </w:r>
+            <w:r>
+              <w:rPr>
+                <w:noProof/>
+                <w:webHidden/>
+              </w:rPr>
+              <w:fldChar w:fldCharType="separate"/>
+            </w:r>
+            <w:r>
+              <w:rPr>
+                <w:noProof/>
+                <w:webHidden/>
+              </w:rPr>
+              <w:t>3</w:t>
             </w:r>
             <w:r>
               <w:rPr>
@@ -733,7 +949,7 @@
               <w:lang w:eastAsia="el-GR"/>
             </w:rPr>
           </w:pPr>
-          <w:hyperlink w:anchor="_Toc81307287" w:history="1">
+          <w:hyperlink w:anchor="_Toc81479606" w:history="1">
             <w:r>
               <w:rPr>
                 <w:rStyle w:val="-"/>
@@ -760,7 +976,7 @@
                 <w:noProof/>
                 <w:webHidden/>
               </w:rPr>
-              <w:instrText xml:space="preserve"> PAGEREF _Toc81307287 \h </w:instrText>
+              <w:instrText xml:space="preserve"> PAGEREF _Toc81479606 \h </w:instrText>
             </w:r>
             <w:r>
               <w:rPr>
@@ -780,7 +996,7 @@
                 <w:noProof/>
                 <w:webHidden/>
               </w:rPr>
-              <w:t>2</w:t>
+              <w:t>4</w:t>
             </w:r>
             <w:r>
               <w:rPr>
@@ -817,7 +1033,7 @@
       <w:pPr>
         <w:pStyle w:val="1"/>
       </w:pPr>
-      <w:bookmarkStart w:id="0" w:name="_Toc81307285"/>
+      <w:bookmarkStart w:id="0" w:name="_Toc81479601"/>
       <w:r>
         <w:lastRenderedPageBreak/>
         <w:t>Μέρος Α</w:t>
@@ -828,13 +1044,18 @@
       <w:pPr>
         <w:pStyle w:val="2"/>
       </w:pPr>
-      <w:bookmarkStart w:id="1" w:name="_Toc81307286"/>
+      <w:bookmarkStart w:id="1" w:name="_Toc81479602"/>
       <w:r>
         <w:t>Προσκομιστής Ιστοσελίδων</w:t>
       </w:r>
       <w:bookmarkEnd w:id="1"/>
     </w:p>
     <w:p>
+      <w:pPr>
+        <w:rPr>
+          <w:lang w:val="en-US"/>
+        </w:rPr>
+      </w:pPr>
       <w:r>
         <w:t xml:space="preserve">Ο προσκομιστής ιστοσελίδων υλοποιήθηκε με τη χρήση του </w:t>
       </w:r>
@@ -959,7 +1180,58 @@
         <w:t>project</w:t>
       </w:r>
       <w:r>
-        <w:t xml:space="preserve">. Η υλοποίησή του φαίνεται στο αρχείο </w:t>
+        <w:t>. Η</w:t>
+      </w:r>
+      <w:r>
+        <w:rPr>
+          <w:lang w:val="en-US"/>
+        </w:rPr>
+        <w:t xml:space="preserve"> </w:t>
+      </w:r>
+      <w:r>
+        <w:t>υλοποίησή</w:t>
+      </w:r>
+      <w:r>
+        <w:rPr>
+          <w:lang w:val="en-US"/>
+        </w:rPr>
+        <w:t xml:space="preserve"> </w:t>
+      </w:r>
+      <w:r>
+        <w:t>του</w:t>
+      </w:r>
+      <w:r>
+        <w:rPr>
+          <w:lang w:val="en-US"/>
+        </w:rPr>
+        <w:t xml:space="preserve"> </w:t>
+      </w:r>
+      <w:r>
+        <w:t>φαίνεται</w:t>
+      </w:r>
+      <w:r>
+        <w:rPr>
+          <w:lang w:val="en-US"/>
+        </w:rPr>
+        <w:t xml:space="preserve"> </w:t>
+      </w:r>
+      <w:r>
+        <w:t>στο</w:t>
+      </w:r>
+      <w:r>
+        <w:rPr>
+          <w:lang w:val="en-US"/>
+        </w:rPr>
+        <w:t xml:space="preserve"> </w:t>
+      </w:r>
+      <w:r>
+        <w:t>αρχείο</w:t>
+      </w:r>
+      <w:r>
+        <w:rPr>
+          <w:lang w:val="en-US"/>
+        </w:rPr>
+        <w:t xml:space="preserve"> </w:t>
       </w:r>
       <w:r>
         <w:rPr>
@@ -968,6 +1240,9 @@
         <w:t>parker</w:t>
       </w:r>
       <w:r>
+        <w:rPr>
+          <w:lang w:val="en-US"/>
+        </w:rPr>
         <w:t>.</w:t>
       </w:r>
       <w:r>
@@ -977,17 +1252,29 @@
         <w:t>py</w:t>
       </w:r>
       <w:r>
-        <w:t>. (./</w:t>
-      </w:r>
-      <w:proofErr w:type="spellStart"/>
-      <w:r>
-        <w:rPr>
-          <w:lang w:val="en-US"/>
-        </w:rPr>
-        <w:t>Tintin</w:t>
-      </w:r>
-      <w:proofErr w:type="spellEnd"/>
-      <w:r>
+        <w:rPr>
+          <w:lang w:val="en-US"/>
+        </w:rPr>
+        <w:t xml:space="preserve">. </w:t>
+      </w:r>
+      <w:proofErr w:type="gramStart"/>
+      <w:r>
+        <w:rPr>
+          <w:lang w:val="en-US"/>
+        </w:rPr>
+        <w:t>(./</w:t>
+      </w:r>
+      <w:proofErr w:type="gramEnd"/>
+      <w:r>
+        <w:rPr>
+          <w:lang w:val="en-US"/>
+        </w:rPr>
+        <w:t>scraper_tintin</w:t>
+      </w:r>
+      <w:r>
+        <w:rPr>
+          <w:lang w:val="en-US"/>
+        </w:rPr>
         <w:t>/</w:t>
       </w:r>
       <w:r>
@@ -997,28 +1284,33 @@
         <w:t>Scraper</w:t>
       </w:r>
       <w:r>
+        <w:rPr>
+          <w:lang w:val="en-US"/>
+        </w:rPr>
         <w:t>/</w:t>
       </w:r>
-      <w:proofErr w:type="spellStart"/>
       <w:r>
         <w:rPr>
           <w:lang w:val="en-US"/>
         </w:rPr>
         <w:t>NewsScrape</w:t>
       </w:r>
-      <w:proofErr w:type="spellEnd"/>
-      <w:r>
+      <w:r>
+        <w:rPr>
+          <w:lang w:val="en-US"/>
+        </w:rPr>
         <w:t>/</w:t>
       </w:r>
-      <w:proofErr w:type="spellStart"/>
       <w:r>
         <w:rPr>
           <w:lang w:val="en-US"/>
         </w:rPr>
         <w:t>NewsScrape</w:t>
       </w:r>
-      <w:proofErr w:type="spellEnd"/>
-      <w:r>
+      <w:r>
+        <w:rPr>
+          <w:lang w:val="en-US"/>
+        </w:rPr>
         <w:t>/</w:t>
       </w:r>
       <w:r>
@@ -1028,6 +1320,9 @@
         <w:t>spiders</w:t>
       </w:r>
       <w:r>
+        <w:rPr>
+          <w:lang w:val="en-US"/>
+        </w:rPr>
         <w:t>/</w:t>
       </w:r>
       <w:r>
@@ -1037,6 +1332,9 @@
         <w:t>parker</w:t>
       </w:r>
       <w:r>
+        <w:rPr>
+          <w:lang w:val="en-US"/>
+        </w:rPr>
         <w:t>.</w:t>
       </w:r>
       <w:r>
@@ -1046,6 +1344,9 @@
         <w:t>py</w:t>
       </w:r>
       <w:r>
+        <w:rPr>
+          <w:lang w:val="en-US"/>
+        </w:rPr>
         <w:t>)</w:t>
       </w:r>
     </w:p>
@@ -1058,14 +1359,27 @@
       <w:r>
         <w:t xml:space="preserve">Πίνακας </w:t>
       </w:r>
-      <w:fldSimple w:instr=" SEQ Πίνακας \* ARABIC ">
-        <w:r>
-          <w:rPr>
-            <w:noProof/>
-          </w:rPr>
-          <w:t>1</w:t>
-        </w:r>
-      </w:fldSimple>
+      <w:r>
+        <w:fldChar w:fldCharType="begin"/>
+      </w:r>
+      <w:r>
+        <w:instrText xml:space="preserve"> SEQ Πίνακας \* ARABIC </w:instrText>
+      </w:r>
+      <w:r>
+        <w:fldChar w:fldCharType="separate"/>
+      </w:r>
+      <w:r>
+        <w:rPr>
+          <w:noProof/>
+        </w:rPr>
+        <w:t>1</w:t>
+      </w:r>
+      <w:r>
+        <w:rPr>
+          <w:noProof/>
+        </w:rPr>
+        <w:fldChar w:fldCharType="end"/>
+      </w:r>
       <w:r>
         <w:rPr>
           <w:lang w:val="en-US"/>
@@ -1153,11 +1467,9 @@
                 <w:lang w:val="en-US"/>
               </w:rPr>
             </w:pPr>
-            <w:proofErr w:type="spellStart"/>
             <w:r>
               <w:t>Eureporter</w:t>
             </w:r>
-            <w:proofErr w:type="spellEnd"/>
           </w:p>
         </w:tc>
         <w:tc>
@@ -1272,14 +1584,12 @@
                 <w:lang w:val="en-US"/>
               </w:rPr>
             </w:pPr>
-            <w:proofErr w:type="spellStart"/>
             <w:r>
               <w:rPr>
                 <w:lang w:val="en-US"/>
               </w:rPr>
               <w:t>Euronews</w:t>
             </w:r>
-            <w:proofErr w:type="spellEnd"/>
           </w:p>
         </w:tc>
         <w:tc>
@@ -1471,76 +1781,967 @@
       </w:pPr>
     </w:p>
     <w:p>
-      <w:pPr>
-        <w:rPr>
-          <w:lang w:val="en-US"/>
-        </w:rPr>
-      </w:pPr>
-      <w:r>
-        <w:t xml:space="preserve">Από τις παραπάνω ιστοσελίδες, οι </w:t>
-      </w:r>
-      <w:r>
-        <w:rPr>
-          <w:lang w:val="en-US"/>
-        </w:rPr>
-        <w:t>Aljazeera</w:t>
+      <w:r>
+        <w:t>Από τις παραπάνω ιστοσελίδες, οι</w:t>
+      </w:r>
+      <w:r>
+        <w:t xml:space="preserve"> </w:t>
+      </w:r>
+      <w:r>
+        <w:rPr>
+          <w:lang w:val="en-US"/>
+        </w:rPr>
+        <w:t>NY</w:t>
+      </w:r>
+      <w:r>
+        <w:t xml:space="preserve"> </w:t>
+      </w:r>
+      <w:r>
+        <w:rPr>
+          <w:lang w:val="en-US"/>
+        </w:rPr>
+        <w:t>times</w:t>
+      </w:r>
+      <w:r>
+        <w:t xml:space="preserve"> </w:t>
+      </w:r>
+      <w:r>
+        <w:t xml:space="preserve">δεν επέτρεπαν πρόσβαση σε </w:t>
+      </w:r>
+      <w:r>
+        <w:rPr>
+          <w:lang w:val="en-US"/>
+        </w:rPr>
+        <w:t>scraper</w:t>
+      </w:r>
+      <w:r>
+        <w:t xml:space="preserve"> </w:t>
+      </w:r>
+      <w:r>
+        <w:t xml:space="preserve">μέσω του </w:t>
+      </w:r>
+      <w:r>
+        <w:rPr>
+          <w:lang w:val="en-US"/>
+        </w:rPr>
+        <w:t>robot</w:t>
+      </w:r>
+      <w:r>
+        <w:t>s.txt.</w:t>
+      </w:r>
+    </w:p>
+    <w:p>
+      <w:r>
+        <w:t xml:space="preserve">Οι σελίδες αυτές μετά το </w:t>
+      </w:r>
+      <w:r>
+        <w:rPr>
+          <w:lang w:val="en-US"/>
+        </w:rPr>
+        <w:t>scrape</w:t>
       </w:r>
       <w:r>
         <w:t xml:space="preserve">, </w:t>
       </w:r>
       <w:r>
-        <w:rPr>
-          <w:lang w:val="en-US"/>
-        </w:rPr>
-        <w:t>CNN</w:t>
-      </w:r>
-      <w:r>
-        <w:t xml:space="preserve">, </w:t>
-      </w:r>
-      <w:r>
-        <w:rPr>
-          <w:lang w:val="en-US"/>
-        </w:rPr>
-        <w:t>NY</w:t>
-      </w:r>
-      <w:r>
-        <w:t xml:space="preserve"> </w:t>
-      </w:r>
-      <w:r>
-        <w:rPr>
-          <w:lang w:val="en-US"/>
-        </w:rPr>
-        <w:t>times</w:t>
-      </w:r>
-      <w:r>
-        <w:t xml:space="preserve"> </w:t>
-      </w:r>
-      <w:r>
-        <w:t xml:space="preserve">και </w:t>
+        <w:t xml:space="preserve">αποθηκεύονται σε αρχεία </w:t>
+      </w:r>
+      <w:r>
+        <w:rPr>
+          <w:lang w:val="en-US"/>
+        </w:rPr>
+        <w:t>html</w:t>
+      </w:r>
+      <w:r>
+        <w:t>, για την προεπεξεργασία.</w:t>
       </w:r>
       <w:r>
         <w:tab/>
       </w:r>
-      <w:bookmarkStart w:id="2" w:name="_GoBack"/>
-      <w:bookmarkEnd w:id="2"/>
     </w:p>
     <w:p>
       <w:pPr>
         <w:pStyle w:val="2"/>
       </w:pPr>
-      <w:bookmarkStart w:id="3" w:name="_Toc81307287"/>
+      <w:bookmarkStart w:id="2" w:name="_Toc81479603"/>
       <w:r>
         <w:t>Προεπεξεργασία Δεδομένων</w:t>
+      </w:r>
+      <w:bookmarkEnd w:id="2"/>
+    </w:p>
+    <w:p>
+      <w:r>
+        <w:t xml:space="preserve">Για την </w:t>
+      </w:r>
+      <w:r>
+        <w:t>προεπεξεργασία</w:t>
+      </w:r>
+      <w:r>
+        <w:t xml:space="preserve"> δεδομένων παίρνουμε ξεχωριστά την κάθε αποθηκευμένη σελίδα και με χρήση του </w:t>
+      </w:r>
+      <w:r>
+        <w:t>εργαλείου</w:t>
+      </w:r>
+      <w:r>
+        <w:t xml:space="preserve"> </w:t>
+      </w:r>
+      <w:r>
+        <w:rPr>
+          <w:lang w:val="en-US"/>
+        </w:rPr>
+        <w:t>Beautiful</w:t>
+      </w:r>
+      <w:r>
+        <w:t xml:space="preserve"> </w:t>
+      </w:r>
+      <w:r>
+        <w:rPr>
+          <w:lang w:val="en-US"/>
+        </w:rPr>
+        <w:t>Soup</w:t>
+      </w:r>
+      <w:r>
+        <w:t>, εξάγουμε από αυτή τους τίτλου</w:t>
+      </w:r>
+      <w:r>
+        <w:t>ς</w:t>
+      </w:r>
+      <w:r>
+        <w:t xml:space="preserve">. </w:t>
+      </w:r>
+      <w:r>
+        <w:t>Συγκεκριμένα:</w:t>
       </w:r>
     </w:p>
     <w:p>
       <w:pPr>
-        <w:pStyle w:val="2"/>
+        <w:pStyle w:val="3"/>
+        <w:rPr>
+          <w:b/>
+        </w:rPr>
       </w:pPr>
-      <w:r>
-        <w:br w:type="page"/>
-      </w:r>
+      <w:bookmarkStart w:id="3" w:name="_Toc81479604"/>
+      <w:r>
+        <w:rPr>
+          <w:b/>
+          <w:lang w:val="en-US"/>
+        </w:rPr>
+        <w:t>Politico</w:t>
+      </w:r>
+      <w:bookmarkEnd w:id="3"/>
     </w:p>
+    <w:p>
+      <w:r>
+        <w:t xml:space="preserve">Κάθε άρθρο περιλαμβάνεται υπό ένα </w:t>
+      </w:r>
+      <w:r>
+        <w:t>&lt;</w:t>
+      </w:r>
+      <w:r>
+        <w:rPr>
+          <w:lang w:val="en-US"/>
+        </w:rPr>
+        <w:t>item</w:t>
+      </w:r>
+      <w:r>
+        <w:t xml:space="preserve">&gt; </w:t>
+      </w:r>
+      <w:r>
+        <w:rPr>
+          <w:lang w:val="en-US"/>
+        </w:rPr>
+        <w:t>tag</w:t>
+      </w:r>
+      <w:r>
+        <w:t>.</w:t>
+      </w:r>
+    </w:p>
+    <w:p>
+      <w:pPr>
+        <w:rPr>
+          <w:lang w:val="en-US"/>
+        </w:rPr>
+      </w:pPr>
+      <w:r>
+        <w:t xml:space="preserve">Οι τίτλοι και τα </w:t>
+      </w:r>
+      <w:r>
+        <w:rPr>
+          <w:lang w:val="en-US"/>
+        </w:rPr>
+        <w:t>links</w:t>
+      </w:r>
+      <w:r>
+        <w:t xml:space="preserve"> </w:t>
+      </w:r>
+      <w:r>
+        <w:t xml:space="preserve">των άρθρων βρίσκονται στα αντίστοιχα </w:t>
+      </w:r>
+      <w:r>
+        <w:rPr>
+          <w:lang w:val="en-US"/>
+        </w:rPr>
+        <w:t>tags</w:t>
+      </w:r>
+      <w:r>
+        <w:t>.</w:t>
+      </w:r>
+    </w:p>
+    <w:p>
+      <w:r>
+        <w:rPr>
+          <w:lang w:val="en-US"/>
+        </w:rPr>
+        <w:t>To</w:t>
+      </w:r>
+      <w:r>
+        <w:t xml:space="preserve"> </w:t>
+      </w:r>
+      <w:r>
+        <w:rPr>
+          <w:lang w:val="en-US"/>
+        </w:rPr>
+        <w:t>RSS</w:t>
+      </w:r>
+      <w:r>
+        <w:t xml:space="preserve"> </w:t>
+      </w:r>
+      <w:r>
+        <w:t xml:space="preserve">του </w:t>
+      </w:r>
+      <w:r>
+        <w:rPr>
+          <w:lang w:val="en-US"/>
+        </w:rPr>
+        <w:t>politico</w:t>
+      </w:r>
+      <w:r>
+        <w:t xml:space="preserve"> </w:t>
+      </w:r>
+      <w:r>
+        <w:t xml:space="preserve">περιλαμβάνει και ολόκληρα τα άρθρα, στο </w:t>
+      </w:r>
+      <w:r>
+        <w:rPr>
+          <w:lang w:val="en-US"/>
+        </w:rPr>
+        <w:t>tag</w:t>
+      </w:r>
+      <w:r>
+        <w:t xml:space="preserve"> &lt;</w:t>
+      </w:r>
+      <w:proofErr w:type="gramStart"/>
+      <w:r>
+        <w:rPr>
+          <w:lang w:val="en-US"/>
+        </w:rPr>
+        <w:t>content</w:t>
+      </w:r>
+      <w:r>
+        <w:t>:</w:t>
+      </w:r>
+      <w:r>
+        <w:rPr>
+          <w:lang w:val="en-US"/>
+        </w:rPr>
+        <w:t>encoded</w:t>
+      </w:r>
+      <w:proofErr w:type="gramEnd"/>
+      <w:r>
+        <w:t>&gt;</w:t>
+      </w:r>
+      <w:r>
+        <w:t xml:space="preserve">, το οποίο το </w:t>
+      </w:r>
+      <w:r>
+        <w:rPr>
+          <w:lang w:val="en-US"/>
+        </w:rPr>
+        <w:t>Beautiful</w:t>
+      </w:r>
+      <w:r>
+        <w:t xml:space="preserve"> </w:t>
+      </w:r>
+      <w:r>
+        <w:rPr>
+          <w:lang w:val="en-US"/>
+        </w:rPr>
+        <w:t>Soup</w:t>
+      </w:r>
+      <w:r>
+        <w:t xml:space="preserve"> </w:t>
+      </w:r>
+      <w:r>
+        <w:t>μετατρέπει απλά σε &lt;</w:t>
+      </w:r>
+      <w:r>
+        <w:rPr>
+          <w:lang w:val="en-US"/>
+        </w:rPr>
+        <w:t>encoded</w:t>
+      </w:r>
+      <w:r>
+        <w:t>&gt;</w:t>
+      </w:r>
+      <w:r>
+        <w:t xml:space="preserve">. Το εξάγουμε μέσω της </w:t>
+      </w:r>
+      <w:proofErr w:type="spellStart"/>
+      <w:r>
+        <w:rPr>
+          <w:lang w:val="en-US"/>
+        </w:rPr>
+        <w:t>findAll</w:t>
+      </w:r>
+      <w:proofErr w:type="spellEnd"/>
+      <w:r>
+        <w:t>()</w:t>
+      </w:r>
+      <w:r>
+        <w:t xml:space="preserve"> και στη συνέχεια το μετατρέπουμε σε καλύτερη μορφή, αφαιρώντας τα </w:t>
+      </w:r>
+      <w:r>
+        <w:rPr>
+          <w:lang w:val="en-US"/>
+        </w:rPr>
+        <w:t>tags</w:t>
+      </w:r>
+      <w:r>
+        <w:t xml:space="preserve"> :</w:t>
+      </w:r>
+    </w:p>
+    <w:p>
+      <w:pPr>
+        <w:shd w:val="clear" w:color="auto" w:fill="2B2B2B"/>
+        <w:tabs>
+          <w:tab w:val="left" w:pos="916"/>
+          <w:tab w:val="left" w:pos="1832"/>
+          <w:tab w:val="left" w:pos="2748"/>
+          <w:tab w:val="left" w:pos="3664"/>
+          <w:tab w:val="left" w:pos="4580"/>
+          <w:tab w:val="left" w:pos="5496"/>
+          <w:tab w:val="left" w:pos="6412"/>
+          <w:tab w:val="left" w:pos="7328"/>
+          <w:tab w:val="left" w:pos="8244"/>
+          <w:tab w:val="left" w:pos="9160"/>
+          <w:tab w:val="left" w:pos="10076"/>
+          <w:tab w:val="left" w:pos="10992"/>
+          <w:tab w:val="left" w:pos="11908"/>
+          <w:tab w:val="left" w:pos="12824"/>
+          <w:tab w:val="left" w:pos="13740"/>
+          <w:tab w:val="left" w:pos="14656"/>
+        </w:tabs>
+        <w:spacing w:after="0" w:line="240" w:lineRule="auto"/>
+        <w:rPr>
+          <w:rFonts w:ascii="Courier New" w:eastAsia="Times New Roman" w:hAnsi="Courier New" w:cs="Courier New"/>
+          <w:color w:val="A9B7C6"/>
+          <w:sz w:val="20"/>
+          <w:szCs w:val="20"/>
+          <w:lang w:val="en-US" w:eastAsia="el-GR"/>
+        </w:rPr>
+      </w:pPr>
+      <w:r>
+        <w:rPr>
+          <w:rFonts w:ascii="Courier New" w:eastAsia="Times New Roman" w:hAnsi="Courier New" w:cs="Courier New"/>
+          <w:color w:val="A9B7C6"/>
+          <w:sz w:val="20"/>
+          <w:szCs w:val="20"/>
+          <w:lang w:val="en-US" w:eastAsia="el-GR"/>
+        </w:rPr>
+        <w:t xml:space="preserve">article = </w:t>
+      </w:r>
+      <w:proofErr w:type="spellStart"/>
+      <w:proofErr w:type="gramStart"/>
+      <w:r>
+        <w:rPr>
+          <w:rFonts w:ascii="Courier New" w:eastAsia="Times New Roman" w:hAnsi="Courier New" w:cs="Courier New"/>
+          <w:color w:val="A9B7C6"/>
+          <w:sz w:val="20"/>
+          <w:szCs w:val="20"/>
+          <w:lang w:val="en-US" w:eastAsia="el-GR"/>
+        </w:rPr>
+        <w:t>re.sub</w:t>
+      </w:r>
+      <w:proofErr w:type="spellEnd"/>
+      <w:r>
+        <w:rPr>
+          <w:rFonts w:ascii="Courier New" w:eastAsia="Times New Roman" w:hAnsi="Courier New" w:cs="Courier New"/>
+          <w:color w:val="A9B7C6"/>
+          <w:sz w:val="20"/>
+          <w:szCs w:val="20"/>
+          <w:lang w:val="en-US" w:eastAsia="el-GR"/>
+        </w:rPr>
+        <w:t>(</w:t>
+      </w:r>
+      <w:proofErr w:type="gramEnd"/>
+      <w:r>
+        <w:rPr>
+          <w:rFonts w:ascii="Courier New" w:eastAsia="Times New Roman" w:hAnsi="Courier New" w:cs="Courier New"/>
+          <w:color w:val="6A8759"/>
+          <w:sz w:val="20"/>
+          <w:szCs w:val="20"/>
+          <w:lang w:val="en-US" w:eastAsia="el-GR"/>
+        </w:rPr>
+        <w:t>'&lt;.*?&gt;'</w:t>
+      </w:r>
+      <w:r>
+        <w:rPr>
+          <w:rFonts w:ascii="Courier New" w:eastAsia="Times New Roman" w:hAnsi="Courier New" w:cs="Courier New"/>
+          <w:color w:val="CC7832"/>
+          <w:sz w:val="20"/>
+          <w:szCs w:val="20"/>
+          <w:lang w:val="en-US" w:eastAsia="el-GR"/>
+        </w:rPr>
+        <w:t xml:space="preserve">, </w:t>
+      </w:r>
+      <w:r>
+        <w:rPr>
+          <w:rFonts w:ascii="Courier New" w:eastAsia="Times New Roman" w:hAnsi="Courier New" w:cs="Courier New"/>
+          <w:color w:val="6A8759"/>
+          <w:sz w:val="20"/>
+          <w:szCs w:val="20"/>
+          <w:lang w:val="en-US" w:eastAsia="el-GR"/>
+        </w:rPr>
+        <w:t>''</w:t>
+      </w:r>
+      <w:r>
+        <w:rPr>
+          <w:rFonts w:ascii="Courier New" w:eastAsia="Times New Roman" w:hAnsi="Courier New" w:cs="Courier New"/>
+          <w:color w:val="CC7832"/>
+          <w:sz w:val="20"/>
+          <w:szCs w:val="20"/>
+          <w:lang w:val="en-US" w:eastAsia="el-GR"/>
+        </w:rPr>
+        <w:t xml:space="preserve">, </w:t>
+      </w:r>
+      <w:r>
+        <w:rPr>
+          <w:rFonts w:ascii="Courier New" w:eastAsia="Times New Roman" w:hAnsi="Courier New" w:cs="Courier New"/>
+          <w:color w:val="A9B7C6"/>
+          <w:sz w:val="20"/>
+          <w:szCs w:val="20"/>
+          <w:lang w:val="en-US" w:eastAsia="el-GR"/>
+        </w:rPr>
+        <w:t>article)</w:t>
+      </w:r>
+    </w:p>
+    <w:p>
+      <w:r>
+        <w:t xml:space="preserve">και τα </w:t>
+      </w:r>
+      <w:r>
+        <w:rPr>
+          <w:lang w:val="en-US"/>
+        </w:rPr>
+        <w:t>newlines</w:t>
+      </w:r>
+      <w:r>
+        <w:t xml:space="preserve">: </w:t>
+      </w:r>
+    </w:p>
+    <w:p>
+      <w:pPr>
+        <w:pStyle w:val="-HTML"/>
+        <w:shd w:val="clear" w:color="auto" w:fill="2B2B2B"/>
+        <w:rPr>
+          <w:color w:val="A9B7C6"/>
+          <w:lang w:val="en-US"/>
+        </w:rPr>
+      </w:pPr>
+      <w:r>
+        <w:rPr>
+          <w:color w:val="A9B7C6"/>
+          <w:lang w:val="en-US"/>
+        </w:rPr>
+        <w:t xml:space="preserve">article = </w:t>
+      </w:r>
+      <w:r>
+        <w:rPr>
+          <w:color w:val="6A8759"/>
+          <w:lang w:val="en-US"/>
+        </w:rPr>
+        <w:t>'</w:t>
+      </w:r>
+      <w:proofErr w:type="gramStart"/>
+      <w:r>
+        <w:rPr>
+          <w:color w:val="6A8759"/>
+          <w:lang w:val="en-US"/>
+        </w:rPr>
+        <w:t>'</w:t>
+      </w:r>
+      <w:r>
+        <w:rPr>
+          <w:color w:val="A9B7C6"/>
+          <w:lang w:val="en-US"/>
+        </w:rPr>
+        <w:t>.join</w:t>
+      </w:r>
+      <w:proofErr w:type="gramEnd"/>
+      <w:r>
+        <w:rPr>
+          <w:color w:val="A9B7C6"/>
+          <w:lang w:val="en-US"/>
+        </w:rPr>
+        <w:t>(</w:t>
+      </w:r>
+      <w:proofErr w:type="spellStart"/>
+      <w:r>
+        <w:rPr>
+          <w:color w:val="A9B7C6"/>
+          <w:lang w:val="en-US"/>
+        </w:rPr>
+        <w:t>article.strip</w:t>
+      </w:r>
+      <w:proofErr w:type="spellEnd"/>
+      <w:r>
+        <w:rPr>
+          <w:color w:val="A9B7C6"/>
+          <w:lang w:val="en-US"/>
+        </w:rPr>
+        <w:t>().split(</w:t>
+      </w:r>
+      <w:r>
+        <w:rPr>
+          <w:color w:val="6A8759"/>
+          <w:lang w:val="en-US"/>
+        </w:rPr>
+        <w:t>'</w:t>
+      </w:r>
+      <w:r>
+        <w:rPr>
+          <w:color w:val="CC7832"/>
+          <w:lang w:val="en-US"/>
+        </w:rPr>
+        <w:t>\\</w:t>
+      </w:r>
+      <w:r>
+        <w:rPr>
+          <w:color w:val="6A8759"/>
+          <w:lang w:val="en-US"/>
+        </w:rPr>
+        <w:t>n'</w:t>
+      </w:r>
+      <w:r>
+        <w:rPr>
+          <w:color w:val="A9B7C6"/>
+          <w:lang w:val="en-US"/>
+        </w:rPr>
+        <w:t>))</w:t>
+      </w:r>
+    </w:p>
+    <w:p/>
+    <w:p>
+      <w:r>
+        <w:t xml:space="preserve">Αξίζει να σημειωθεί πως ανάλογη επεξεργασία γίνεται και στα </w:t>
+      </w:r>
+      <w:r>
+        <w:rPr>
+          <w:lang w:val="en-US"/>
+        </w:rPr>
+        <w:t>links</w:t>
+      </w:r>
+      <w:r>
+        <w:t xml:space="preserve">, </w:t>
+      </w:r>
+      <w:r>
+        <w:t xml:space="preserve">καθώς περιλαμβάνουν ειδικούς χαρακτήρες </w:t>
+      </w:r>
+      <w:r>
+        <w:t>\</w:t>
+      </w:r>
+      <w:r>
+        <w:rPr>
+          <w:lang w:val="en-US"/>
+        </w:rPr>
+        <w:t>r</w:t>
+      </w:r>
+      <w:r>
+        <w:t>, \</w:t>
+      </w:r>
+      <w:r>
+        <w:rPr>
+          <w:lang w:val="en-US"/>
+        </w:rPr>
+        <w:t>n</w:t>
+      </w:r>
+      <w:r>
+        <w:t xml:space="preserve"> οι οποίοι δυσκολεύουν την χρήση τους.</w:t>
+      </w:r>
+    </w:p>
+    <w:p/>
+    <w:p>
+      <w:pPr>
+        <w:pStyle w:val="3"/>
+        <w:rPr>
+          <w:b/>
+        </w:rPr>
+      </w:pPr>
+      <w:bookmarkStart w:id="4" w:name="_Toc81479605"/>
+      <w:r>
+        <w:rPr>
+          <w:b/>
+          <w:lang w:val="en-US"/>
+        </w:rPr>
+        <w:lastRenderedPageBreak/>
+        <w:t>Euronews</w:t>
+      </w:r>
+      <w:bookmarkEnd w:id="4"/>
+    </w:p>
+    <w:p>
+      <w:r>
+        <w:t xml:space="preserve">Αντίστοιχα με το </w:t>
+      </w:r>
+      <w:r>
+        <w:rPr>
+          <w:lang w:val="en-US"/>
+        </w:rPr>
+        <w:t>Politico</w:t>
+      </w:r>
+      <w:r>
+        <w:t xml:space="preserve">, </w:t>
+      </w:r>
+      <w:r>
+        <w:t xml:space="preserve">οι τίτλοι και τα </w:t>
+      </w:r>
+      <w:r>
+        <w:rPr>
+          <w:lang w:val="en-US"/>
+        </w:rPr>
+        <w:t>links</w:t>
+      </w:r>
+      <w:r>
+        <w:t xml:space="preserve"> </w:t>
+      </w:r>
+      <w:r>
+        <w:t xml:space="preserve">εξάγονται από τα αντίστοιχα </w:t>
+      </w:r>
+      <w:r>
+        <w:rPr>
+          <w:lang w:val="en-US"/>
+        </w:rPr>
+        <w:t>tags</w:t>
+      </w:r>
+      <w:r>
+        <w:t>.</w:t>
+      </w:r>
+    </w:p>
+    <w:p>
+      <w:pPr>
+        <w:rPr>
+          <w:lang w:val="en-US"/>
+        </w:rPr>
+      </w:pPr>
+      <w:r>
+        <w:t xml:space="preserve">Το </w:t>
+      </w:r>
+      <w:r>
+        <w:rPr>
+          <w:lang w:val="en-US"/>
+        </w:rPr>
+        <w:t>Euronews</w:t>
+      </w:r>
+      <w:r>
+        <w:t xml:space="preserve"> </w:t>
+      </w:r>
+      <w:r>
+        <w:t xml:space="preserve">δεν περιλαμβάνει ολόκληρα άρθρα στο </w:t>
+      </w:r>
+      <w:r>
+        <w:rPr>
+          <w:lang w:val="en-US"/>
+        </w:rPr>
+        <w:t>RSS</w:t>
+      </w:r>
+      <w:r>
+        <w:t xml:space="preserve"> </w:t>
+      </w:r>
+      <w:r>
+        <w:rPr>
+          <w:lang w:val="en-US"/>
+        </w:rPr>
+        <w:t>feed</w:t>
+      </w:r>
+      <w:r>
+        <w:t xml:space="preserve"> </w:t>
+      </w:r>
+      <w:r>
+        <w:t xml:space="preserve">του, επομένως χρησιμοποιούμε το κάθε </w:t>
+      </w:r>
+      <w:r>
+        <w:rPr>
+          <w:lang w:val="en-US"/>
+        </w:rPr>
+        <w:t>link</w:t>
+      </w:r>
+      <w:r>
+        <w:t xml:space="preserve"> </w:t>
+      </w:r>
+      <w:r>
+        <w:t xml:space="preserve">για να κάνουμε εκ νέου </w:t>
+      </w:r>
+      <w:r>
+        <w:rPr>
+          <w:lang w:val="en-US"/>
+        </w:rPr>
+        <w:t>request</w:t>
+      </w:r>
+      <w:r>
+        <w:t xml:space="preserve"> </w:t>
+      </w:r>
+      <w:r>
+        <w:t xml:space="preserve">και στη συνέχεια να εξάγουμε το άρθρο από τη σελίδα του μέσω του </w:t>
+      </w:r>
+      <w:r>
+        <w:rPr>
+          <w:lang w:val="en-US"/>
+        </w:rPr>
+        <w:t>Beautiful</w:t>
+      </w:r>
+      <w:r>
+        <w:t xml:space="preserve"> </w:t>
+      </w:r>
+      <w:r>
+        <w:rPr>
+          <w:lang w:val="en-US"/>
+        </w:rPr>
+        <w:t>Soup</w:t>
+      </w:r>
+      <w:r>
+        <w:t>.</w:t>
+      </w:r>
+    </w:p>
+    <w:p>
+      <w:r>
+        <w:t xml:space="preserve">Συγκεκριμένα εξάγουμε όλα τα </w:t>
+      </w:r>
+      <w:r>
+        <w:rPr>
+          <w:lang w:val="en-US"/>
+        </w:rPr>
+        <w:t>div</w:t>
+      </w:r>
+      <w:r>
+        <w:t xml:space="preserve"> του </w:t>
+      </w:r>
+      <w:r>
+        <w:rPr>
+          <w:lang w:val="en-US"/>
+        </w:rPr>
+        <w:t>class</w:t>
+      </w:r>
+      <w:r>
+        <w:t xml:space="preserve"> 'c-article-content'</w:t>
+      </w:r>
+      <w:r>
+        <w:t xml:space="preserve"> και στη συνέχεια από αυτά όλα τα </w:t>
+      </w:r>
+      <w:r>
+        <w:rPr>
+          <w:lang w:val="en-US"/>
+        </w:rPr>
+        <w:t>p</w:t>
+      </w:r>
+      <w:r>
+        <w:t xml:space="preserve"> </w:t>
+      </w:r>
+      <w:r>
+        <w:rPr>
+          <w:lang w:val="en-US"/>
+        </w:rPr>
+        <w:t>tags</w:t>
+      </w:r>
+      <w:r>
+        <w:t>, δηλαδή τις παραγράφους του άρθρου. Έπειτα της συνδέουμε όλες για να αποθηκεύσουμε ολόκληρο το άρθρο.</w:t>
+      </w:r>
+    </w:p>
+    <w:p>
+      <w:pPr>
+        <w:pStyle w:val="3"/>
+        <w:rPr>
+          <w:b/>
+          <w:lang w:val="en-US"/>
+        </w:rPr>
+      </w:pPr>
+      <w:r>
+        <w:rPr>
+          <w:b/>
+          <w:lang w:val="en-US"/>
+        </w:rPr>
+        <w:t>Washington Post</w:t>
+      </w:r>
+    </w:p>
+    <w:p>
+      <w:r>
+        <w:rPr>
+          <w:lang w:val="en-US"/>
+        </w:rPr>
+        <w:t>To</w:t>
+      </w:r>
+      <w:r>
+        <w:t xml:space="preserve"> </w:t>
+      </w:r>
+      <w:r>
+        <w:rPr>
+          <w:lang w:val="en-US"/>
+        </w:rPr>
+        <w:t>RSS</w:t>
+      </w:r>
+      <w:r>
+        <w:t xml:space="preserve"> </w:t>
+      </w:r>
+      <w:r>
+        <w:rPr>
+          <w:lang w:val="en-US"/>
+        </w:rPr>
+        <w:t>feed</w:t>
+      </w:r>
+      <w:r>
+        <w:t xml:space="preserve"> </w:t>
+      </w:r>
+      <w:r>
+        <w:t>γίνεται</w:t>
+      </w:r>
+      <w:r>
+        <w:t xml:space="preserve"> </w:t>
+      </w:r>
+      <w:r>
+        <w:rPr>
+          <w:lang w:val="en-US"/>
+        </w:rPr>
+        <w:t>parse</w:t>
+      </w:r>
+      <w:r>
+        <w:t xml:space="preserve"> </w:t>
+      </w:r>
+      <w:r>
+        <w:t xml:space="preserve">ακριβώς όπως στο </w:t>
+      </w:r>
+      <w:r>
+        <w:rPr>
+          <w:lang w:val="en-US"/>
+        </w:rPr>
+        <w:t>Euronews</w:t>
+      </w:r>
+      <w:r>
+        <w:t xml:space="preserve">. </w:t>
+      </w:r>
+    </w:p>
+    <w:p>
+      <w:pPr>
+        <w:rPr>
+          <w:lang w:val="en-US"/>
+        </w:rPr>
+      </w:pPr>
+      <w:r>
+        <w:t xml:space="preserve">Στη συνέχεια, πρέπει να πάρουμε το άρθρο από το </w:t>
+      </w:r>
+      <w:r>
+        <w:rPr>
+          <w:lang w:val="en-US"/>
+        </w:rPr>
+        <w:t>link</w:t>
+      </w:r>
+      <w:r>
+        <w:t xml:space="preserve"> </w:t>
+      </w:r>
+      <w:r>
+        <w:t xml:space="preserve">του, με εκ νέου </w:t>
+      </w:r>
+      <w:r>
+        <w:rPr>
+          <w:lang w:val="en-US"/>
+        </w:rPr>
+        <w:t>scrape</w:t>
+      </w:r>
+      <w:r>
+        <w:t xml:space="preserve"> </w:t>
+      </w:r>
+      <w:r>
+        <w:t>του.</w:t>
+      </w:r>
+      <w:bookmarkStart w:id="5" w:name="_GoBack"/>
+      <w:bookmarkEnd w:id="5"/>
+    </w:p>
+    <w:p>
+      <w:pPr>
+        <w:pStyle w:val="3"/>
+        <w:rPr>
+          <w:b/>
+          <w:lang w:val="en-US"/>
+        </w:rPr>
+      </w:pPr>
+      <w:r>
+        <w:rPr>
+          <w:b/>
+          <w:lang w:val="en-US"/>
+        </w:rPr>
+        <w:t>BBC</w:t>
+      </w:r>
+    </w:p>
+    <w:p>
+      <w:pPr>
+        <w:pStyle w:val="3"/>
+        <w:rPr>
+          <w:b/>
+          <w:lang w:val="en-US"/>
+        </w:rPr>
+      </w:pPr>
+      <w:r>
+        <w:rPr>
+          <w:b/>
+          <w:lang w:val="en-US"/>
+        </w:rPr>
+        <w:t>Aljazeera</w:t>
+      </w:r>
+      <w:r>
+        <w:rPr>
+          <w:b/>
+          <w:lang w:val="en-US"/>
+        </w:rPr>
+        <w:tab/>
+      </w:r>
+    </w:p>
+    <w:p>
+      <w:pPr>
+        <w:pStyle w:val="3"/>
+        <w:rPr>
+          <w:b/>
+          <w:lang w:val="en-US"/>
+        </w:rPr>
+      </w:pPr>
+      <w:r>
+        <w:rPr>
+          <w:b/>
+          <w:lang w:val="en-US"/>
+        </w:rPr>
+        <w:t>CNN</w:t>
+      </w:r>
+    </w:p>
+    <w:p>
+      <w:pPr>
+        <w:pStyle w:val="3"/>
+        <w:rPr>
+          <w:b/>
+          <w:lang w:val="en-US"/>
+        </w:rPr>
+      </w:pPr>
+      <w:r>
+        <w:rPr>
+          <w:b/>
+          <w:lang w:val="en-US"/>
+        </w:rPr>
+        <w:t>Eureporter</w:t>
+      </w:r>
+    </w:p>
+    <w:p>
+      <w:pPr>
+        <w:rPr>
+          <w:lang w:val="en-US"/>
+        </w:rPr>
+      </w:pPr>
+    </w:p>
+    <w:bookmarkStart w:id="6" w:name="_Toc81479606" w:displacedByCustomXml="next"/>
     <w:sdt>
       <w:sdtPr>
         <w:rPr>
@@ -1564,7 +2765,7 @@
           <w:r>
             <w:t>Αναφορές</w:t>
           </w:r>
-          <w:bookmarkEnd w:id="3"/>
+          <w:bookmarkEnd w:id="6"/>
         </w:p>
         <w:sdt>
           <w:sdtPr>
@@ -1623,7 +2824,6 @@
               <w:r>
                 <w:rPr>
                   <w:noProof/>
-                  <w:lang w:val="en-US"/>
                 </w:rPr>
                 <w:t xml:space="preserve">2. </w:t>
               </w:r>
@@ -1641,14 +2841,12 @@
                   <w:b/>
                   <w:bCs/>
                   <w:noProof/>
-                  <w:lang w:val="en-US"/>
                 </w:rPr>
                 <w:t>.</w:t>
               </w:r>
               <w:r>
                 <w:rPr>
                   <w:noProof/>
-                  <w:lang w:val="en-US"/>
                 </w:rPr>
                 <w:t xml:space="preserve"> </w:t>
               </w:r>
@@ -2210,10 +3408,31 @@
       <w:szCs w:val="26"/>
     </w:rPr>
   </w:style>
+  <w:style w:type="paragraph" w:styleId="3">
+    <w:name w:val="heading 3"/>
+    <w:basedOn w:val="a"/>
+    <w:next w:val="a"/>
+    <w:link w:val="3Char"/>
+    <w:uiPriority w:val="9"/>
+    <w:unhideWhenUsed/>
+    <w:qFormat/>
+    <w:rsid w:val="00292D28"/>
+    <w:pPr>
+      <w:keepNext/>
+      <w:keepLines/>
+      <w:spacing w:before="40" w:after="0"/>
+      <w:outlineLvl w:val="2"/>
+    </w:pPr>
+    <w:rPr>
+      <w:rFonts w:asciiTheme="majorHAnsi" w:eastAsiaTheme="majorEastAsia" w:hAnsiTheme="majorHAnsi" w:cstheme="majorBidi"/>
+      <w:color w:val="C45911" w:themeColor="accent2" w:themeShade="BF"/>
+      <w:sz w:val="24"/>
+      <w:szCs w:val="24"/>
+    </w:rPr>
+  </w:style>
   <w:style w:type="character" w:default="1" w:styleId="a0">
     <w:name w:val="Default Paragraph Font"/>
     <w:uiPriority w:val="1"/>
-    <w:semiHidden/>
     <w:unhideWhenUsed/>
   </w:style>
   <w:style w:type="table" w:default="1" w:styleId="a1">
@@ -2384,6 +3603,82 @@
       <w:sz w:val="18"/>
       <w:szCs w:val="18"/>
     </w:rPr>
+  </w:style>
+  <w:style w:type="character" w:customStyle="1" w:styleId="3Char">
+    <w:name w:val="Επικεφαλίδα 3 Char"/>
+    <w:basedOn w:val="a0"/>
+    <w:link w:val="3"/>
+    <w:uiPriority w:val="9"/>
+    <w:rsid w:val="00292D28"/>
+    <w:rPr>
+      <w:rFonts w:asciiTheme="majorHAnsi" w:eastAsiaTheme="majorEastAsia" w:hAnsiTheme="majorHAnsi" w:cstheme="majorBidi"/>
+      <w:color w:val="C45911" w:themeColor="accent2" w:themeShade="BF"/>
+      <w:sz w:val="24"/>
+      <w:szCs w:val="24"/>
+    </w:rPr>
+  </w:style>
+  <w:style w:type="paragraph" w:styleId="-HTML">
+    <w:name w:val="HTML Preformatted"/>
+    <w:basedOn w:val="a"/>
+    <w:link w:val="-HTMLChar"/>
+    <w:uiPriority w:val="99"/>
+    <w:semiHidden/>
+    <w:unhideWhenUsed/>
+    <w:rsid w:val="00292D28"/>
+    <w:pPr>
+      <w:tabs>
+        <w:tab w:val="left" w:pos="916"/>
+        <w:tab w:val="left" w:pos="1832"/>
+        <w:tab w:val="left" w:pos="2748"/>
+        <w:tab w:val="left" w:pos="3664"/>
+        <w:tab w:val="left" w:pos="4580"/>
+        <w:tab w:val="left" w:pos="5496"/>
+        <w:tab w:val="left" w:pos="6412"/>
+        <w:tab w:val="left" w:pos="7328"/>
+        <w:tab w:val="left" w:pos="8244"/>
+        <w:tab w:val="left" w:pos="9160"/>
+        <w:tab w:val="left" w:pos="10076"/>
+        <w:tab w:val="left" w:pos="10992"/>
+        <w:tab w:val="left" w:pos="11908"/>
+        <w:tab w:val="left" w:pos="12824"/>
+        <w:tab w:val="left" w:pos="13740"/>
+        <w:tab w:val="left" w:pos="14656"/>
+      </w:tabs>
+      <w:spacing w:after="0" w:line="240" w:lineRule="auto"/>
+    </w:pPr>
+    <w:rPr>
+      <w:rFonts w:ascii="Courier New" w:eastAsia="Times New Roman" w:hAnsi="Courier New" w:cs="Courier New"/>
+      <w:sz w:val="20"/>
+      <w:szCs w:val="20"/>
+      <w:lang w:eastAsia="el-GR"/>
+    </w:rPr>
+  </w:style>
+  <w:style w:type="character" w:customStyle="1" w:styleId="-HTMLChar">
+    <w:name w:val="Προ-διαμορφωμένο HTML Char"/>
+    <w:basedOn w:val="a0"/>
+    <w:link w:val="-HTML"/>
+    <w:uiPriority w:val="99"/>
+    <w:semiHidden/>
+    <w:rsid w:val="00292D28"/>
+    <w:rPr>
+      <w:rFonts w:ascii="Courier New" w:eastAsia="Times New Roman" w:hAnsi="Courier New" w:cs="Courier New"/>
+      <w:sz w:val="20"/>
+      <w:szCs w:val="20"/>
+      <w:lang w:eastAsia="el-GR"/>
+    </w:rPr>
+  </w:style>
+  <w:style w:type="paragraph" w:styleId="30">
+    <w:name w:val="toc 3"/>
+    <w:basedOn w:val="a"/>
+    <w:next w:val="a"/>
+    <w:autoRedefine/>
+    <w:uiPriority w:val="39"/>
+    <w:unhideWhenUsed/>
+    <w:rsid w:val="0063790A"/>
+    <w:pPr>
+      <w:spacing w:after="100"/>
+      <w:ind w:left="440"/>
+    </w:pPr>
   </w:style>
 </w:styles>
 </file>
@@ -2713,7 +4008,7 @@
 </file>
 
 <file path=customXml/itemProps2.xml><?xml version="1.0" encoding="utf-8"?>
-<ds:datastoreItem xmlns:ds="http://schemas.openxmlformats.org/officeDocument/2006/customXml" ds:itemID="{516330CF-2076-4527-B084-DD227DC2DC3C}">
+<ds:datastoreItem xmlns:ds="http://schemas.openxmlformats.org/officeDocument/2006/customXml" ds:itemID="{2D1425EC-7564-4ADD-9340-EF2D7640D9D0}">
   <ds:schemaRefs>
     <ds:schemaRef ds:uri="http://schemas.openxmlformats.org/officeDocument/2006/bibliography"/>
   </ds:schemaRefs>

</xml_diff>